<commit_message>
Redatta sezione esempi di test CLI
</commit_message>
<xml_diff>
--- a/ManualeUtente.docx
+++ b/ManualeUtente.docx
@@ -29,8 +29,13 @@
     </w:p>
     <w:p/>
     <w:p>
-      <w:r>
-        <w:t>TeamProgetto        [ALTRE INFO? MAGARI IN TABELLA]</w:t>
+      <w:proofErr w:type="spellStart"/>
+      <w:r>
+        <w:t>TeamProgetto</w:t>
+      </w:r>
+      <w:proofErr w:type="spellEnd"/>
+      <w:r>
+        <w:t xml:space="preserve">        [ALTRE INFO? MAGARI IN TABELLA]</w:t>
       </w:r>
     </w:p>
     <w:p>
@@ -59,13 +64,31 @@
     </w:p>
     <w:p>
       <w:r>
-        <w:t xml:space="preserve">Il K-means è un algoritmo di clustering, una tecnica di apprendimento non supervisionato utilizzata per suddividere un insieme di dati in gruppi omogenei chiamati cluster. L'obiettivo del K-means è di assegnare ogni </w:t>
-      </w:r>
-      <w:r>
-        <w:t>dato</w:t>
-      </w:r>
-      <w:r>
-        <w:t xml:space="preserve"> al cluster più vicino, in modo che i punti all'interno di ciascun cluster siano simili tra loro e i punti tra cluster diversi siano diversi. Ecco come funziona l'algoritmo K-means: </w:t>
+        <w:t>Il K-</w:t>
+      </w:r>
+      <w:proofErr w:type="spellStart"/>
+      <w:r>
+        <w:t>means</w:t>
+      </w:r>
+      <w:proofErr w:type="spellEnd"/>
+      <w:r>
+        <w:t xml:space="preserve"> è un algoritmo di clustering, una tecnica di apprendimento non supervisionato utilizzata per suddividere un insieme di dati in gruppi omogenei chiamati cluster. L'obiettivo del K-</w:t>
+      </w:r>
+      <w:proofErr w:type="spellStart"/>
+      <w:r>
+        <w:t>means</w:t>
+      </w:r>
+      <w:proofErr w:type="spellEnd"/>
+      <w:r>
+        <w:t xml:space="preserve"> è di assegnare ogni dato al cluster più vicino, in modo che i punti all'interno di ciascun cluster siano simili tra loro e i punti tra cluster diversi siano diversi. Ecco come funziona l'algoritmo K-</w:t>
+      </w:r>
+      <w:proofErr w:type="spellStart"/>
+      <w:r>
+        <w:t>means</w:t>
+      </w:r>
+      <w:proofErr w:type="spellEnd"/>
+      <w:r>
+        <w:t xml:space="preserve">: </w:t>
       </w:r>
     </w:p>
     <w:p>
@@ -77,7 +100,23 @@
         </w:numPr>
       </w:pPr>
       <w:r>
-        <w:t>Inizializzazione: Si inizia scegliendo il numero desiderato di cluster, chiamato K, e si selezionano casualmente K punti come centroidi iniziali. Un centroide rappresenta il centro del cluster.</w:t>
+        <w:t xml:space="preserve">Inizializzazione: Si inizia scegliendo il numero desiderato di cluster, chiamato K, e si selezionano casualmente K punti come </w:t>
+      </w:r>
+      <w:proofErr w:type="spellStart"/>
+      <w:r>
+        <w:t>centroidi</w:t>
+      </w:r>
+      <w:proofErr w:type="spellEnd"/>
+      <w:r>
+        <w:t xml:space="preserve"> iniziali. Un </w:t>
+      </w:r>
+      <w:proofErr w:type="spellStart"/>
+      <w:r>
+        <w:t>centroide</w:t>
+      </w:r>
+      <w:proofErr w:type="spellEnd"/>
+      <w:r>
+        <w:t xml:space="preserve"> rappresenta il centro del cluster.</w:t>
       </w:r>
     </w:p>
     <w:p>
@@ -89,7 +128,23 @@
         </w:numPr>
       </w:pPr>
       <w:r>
-        <w:t xml:space="preserve">Assegnazione: Per ogni punto dati, viene calcolata la distanza tra il punto e i centroidi. Il punto viene assegnato al cluster rappresentato dal centroide più vicino in base alla distanza. </w:t>
+        <w:t xml:space="preserve">Assegnazione: Per ogni punto dati, viene calcolata la distanza tra il punto e i </w:t>
+      </w:r>
+      <w:proofErr w:type="spellStart"/>
+      <w:r>
+        <w:t>centroidi</w:t>
+      </w:r>
+      <w:proofErr w:type="spellEnd"/>
+      <w:r>
+        <w:t xml:space="preserve">. Il punto viene assegnato al cluster rappresentato dal </w:t>
+      </w:r>
+      <w:proofErr w:type="spellStart"/>
+      <w:r>
+        <w:t>centroide</w:t>
+      </w:r>
+      <w:proofErr w:type="spellEnd"/>
+      <w:r>
+        <w:t xml:space="preserve"> più vicino in base alla distanza. </w:t>
       </w:r>
     </w:p>
     <w:p>
@@ -101,7 +156,31 @@
         </w:numPr>
       </w:pPr>
       <w:r>
-        <w:t xml:space="preserve">Aggiornamento dei centroidi: Una volta assegnati tutti i punti ai cluster, i centroidi vengono aggiornati calcolando la media delle posizioni dei punti all'interno di ciascun cluster. Questa media diventa il nuovo centroide per il cluster corrispondente. </w:t>
+        <w:t xml:space="preserve">Aggiornamento dei </w:t>
+      </w:r>
+      <w:proofErr w:type="spellStart"/>
+      <w:r>
+        <w:t>centroidi</w:t>
+      </w:r>
+      <w:proofErr w:type="spellEnd"/>
+      <w:r>
+        <w:t xml:space="preserve">: Una volta assegnati tutti i punti ai cluster, i </w:t>
+      </w:r>
+      <w:proofErr w:type="spellStart"/>
+      <w:r>
+        <w:t>centroidi</w:t>
+      </w:r>
+      <w:proofErr w:type="spellEnd"/>
+      <w:r>
+        <w:t xml:space="preserve"> vengono aggiornati calcolando la media delle posizioni dei punti all'interno di ciascun cluster. Questa media diventa il nuovo </w:t>
+      </w:r>
+      <w:proofErr w:type="spellStart"/>
+      <w:r>
+        <w:t>centroide</w:t>
+      </w:r>
+      <w:proofErr w:type="spellEnd"/>
+      <w:r>
+        <w:t xml:space="preserve"> per il cluster corrispondente. </w:t>
       </w:r>
     </w:p>
     <w:p>
@@ -113,7 +192,15 @@
         </w:numPr>
       </w:pPr>
       <w:r>
-        <w:t>Ripetizione: I passi 2 e 3 vengono ripetuti fino a quando i centroidi smettono di cambiare o si raggiunge un numero massimo di iterazioni. In generale, l'algoritmo converge verso una soluzione stabile, anche se la soluzione ottenuta può essere un minimo locale invece del minimo globale.</w:t>
+        <w:t xml:space="preserve">Ripetizione: I passi 2 e 3 vengono ripetuti fino a quando i </w:t>
+      </w:r>
+      <w:proofErr w:type="spellStart"/>
+      <w:r>
+        <w:t>centroidi</w:t>
+      </w:r>
+      <w:proofErr w:type="spellEnd"/>
+      <w:r>
+        <w:t xml:space="preserve"> smettono di cambiare o si raggiunge un numero massimo di iterazioni. In generale, l'algoritmo converge verso una soluzione stabile, anche se la soluzione ottenuta può essere un minimo locale invece del minimo globale.</w:t>
       </w:r>
     </w:p>
     <w:p>
@@ -125,7 +212,15 @@
         </w:numPr>
       </w:pPr>
       <w:r>
-        <w:t>Risultato: Alla fine delle iterazioni, si ottiene un insieme di K centroidi e i punti dati assegnati a ciascun cluster. Questi cluster possono essere utilizzati per analizzare i dati, identificare pattern o raggruppare elementi simili insieme</w:t>
+        <w:t xml:space="preserve">Risultato: Alla fine delle iterazioni, si ottiene un insieme di K </w:t>
+      </w:r>
+      <w:proofErr w:type="spellStart"/>
+      <w:r>
+        <w:t>centroidi</w:t>
+      </w:r>
+      <w:proofErr w:type="spellEnd"/>
+      <w:r>
+        <w:t xml:space="preserve"> e i punti dati assegnati a ciascun cluster. Questi cluster possono essere utilizzati per analizzare i dati, identificare pattern o raggruppare elementi simili insieme</w:t>
       </w:r>
     </w:p>
     <w:p/>
@@ -145,12 +240,44 @@
     </w:p>
     <w:p>
       <w:r>
-        <w:t xml:space="preserve">La versione base del progetto consiste in un'architettura client/server che permette all'utente la scoperta/lettura di cluster tramite le varie opzioni offerte nel menu'. Il server dovra' essere eseguito su una macchina con un database MySQL in esecuzione. </w:t>
-      </w:r>
-    </w:p>
-    <w:p>
-      <w:r>
-        <w:t>Il servizio sara' raggiungibile sulla porta 8080, e potra' comunicare con diversi client contemporaneamente. I servizi offerti dal server (offerti all'utente tramite il client CLI) sono i seguenti:</w:t>
+        <w:t xml:space="preserve">La versione base del progetto consiste in un'architettura client/server che permette all'utente la scoperta/lettura di cluster tramite le varie opzioni offerte nel </w:t>
+      </w:r>
+      <w:proofErr w:type="spellStart"/>
+      <w:r>
+        <w:t>menu'</w:t>
+      </w:r>
+      <w:proofErr w:type="spellEnd"/>
+      <w:r>
+        <w:t xml:space="preserve">. Il server </w:t>
+      </w:r>
+      <w:proofErr w:type="spellStart"/>
+      <w:r>
+        <w:t>dovra'</w:t>
+      </w:r>
+      <w:proofErr w:type="spellEnd"/>
+      <w:r>
+        <w:t xml:space="preserve"> essere eseguito su una macchina con un database MySQL in esecuzione. </w:t>
+      </w:r>
+    </w:p>
+    <w:p>
+      <w:r>
+        <w:t xml:space="preserve">Il servizio </w:t>
+      </w:r>
+      <w:proofErr w:type="spellStart"/>
+      <w:r>
+        <w:t>sara'</w:t>
+      </w:r>
+      <w:proofErr w:type="spellEnd"/>
+      <w:r>
+        <w:t xml:space="preserve"> raggiungibile sulla porta 8080, e </w:t>
+      </w:r>
+      <w:proofErr w:type="spellStart"/>
+      <w:r>
+        <w:t>potra'</w:t>
+      </w:r>
+      <w:proofErr w:type="spellEnd"/>
+      <w:r>
+        <w:t xml:space="preserve"> comunicare con diversi client contemporaneamente. I servizi offerti dal server (offerti all'utente tramite il client CLI) sono i seguenti:</w:t>
       </w:r>
     </w:p>
     <w:p>
@@ -162,7 +289,15 @@
         </w:numPr>
       </w:pPr>
       <w:r>
-        <w:t xml:space="preserve">lettura di cluster fornendo al server il path del file in cui sono serializzati i cluster da recuperare scoperta di cluster fornendo al server il nome della tabella presente nel database ed il numero di cluster da scoprire </w:t>
+        <w:t xml:space="preserve">lettura di cluster fornendo al server il </w:t>
+      </w:r>
+      <w:proofErr w:type="spellStart"/>
+      <w:r>
+        <w:t>path</w:t>
+      </w:r>
+      <w:proofErr w:type="spellEnd"/>
+      <w:r>
+        <w:t xml:space="preserve"> del file in cui sono serializzati i cluster da recuperare scoperta di cluster fornendo al server il nome della tabella presente nel database ed il numero di cluster da scoprire </w:t>
       </w:r>
     </w:p>
     <w:p>
@@ -175,7 +310,15 @@
       </w:pPr>
       <w:r>
         <w:lastRenderedPageBreak/>
-        <w:t xml:space="preserve">salvare i centroidi generati dalla scoperta nella macchina dove il server viene eseguito, dove potranno essere successivamente letti. </w:t>
+        <w:t xml:space="preserve">salvare i </w:t>
+      </w:r>
+      <w:proofErr w:type="spellStart"/>
+      <w:r>
+        <w:t>centroidi</w:t>
+      </w:r>
+      <w:proofErr w:type="spellEnd"/>
+      <w:r>
+        <w:t xml:space="preserve"> generati dalla scoperta nella macchina dove il server viene eseguito, dove potranno essere successivamente letti. </w:t>
       </w:r>
     </w:p>
     <w:p>
@@ -186,7 +329,15 @@
         <w:t xml:space="preserve">Il server effettuerà </w:t>
       </w:r>
       <w:r>
-        <w:t>salverà informazioni relativi agli errori nel file di logging mentre nell’interfaccia CLI scriverà quando la comunicazione con</w:t>
+        <w:t xml:space="preserve">salverà informazioni relativi agli errori nel file di </w:t>
+      </w:r>
+      <w:proofErr w:type="spellStart"/>
+      <w:r>
+        <w:t>logging</w:t>
+      </w:r>
+      <w:proofErr w:type="spellEnd"/>
+      <w:r>
+        <w:t xml:space="preserve"> mentre nell’interfaccia CLI scriverà quando la comunicazione con</w:t>
       </w:r>
       <w:r>
         <w:t xml:space="preserve"> client</w:t>
@@ -201,7 +352,23 @@
         <w:t xml:space="preserve">. </w:t>
       </w:r>
       <w:r>
-        <w:t>L'utente nel menu' avra le due opzioni di lettura o scoperta di cluster</w:t>
+        <w:t xml:space="preserve">L'utente nel </w:t>
+      </w:r>
+      <w:proofErr w:type="spellStart"/>
+      <w:r>
+        <w:t>menu'</w:t>
+      </w:r>
+      <w:proofErr w:type="spellEnd"/>
+      <w:r>
+        <w:t xml:space="preserve"> </w:t>
+      </w:r>
+      <w:proofErr w:type="spellStart"/>
+      <w:r>
+        <w:t>avra</w:t>
+      </w:r>
+      <w:proofErr w:type="spellEnd"/>
+      <w:r>
+        <w:t xml:space="preserve"> le due opzioni di lettura o scoperta di cluster</w:t>
       </w:r>
     </w:p>
     <w:p>
@@ -277,63 +444,19 @@
           <w:sz w:val="44"/>
           <w:szCs w:val="44"/>
         </w:rPr>
-        <w:t xml:space="preserve"> [da rivedere, l ho copiata]</w:t>
-      </w:r>
-    </w:p>
-    <w:p>
-      <w:pPr>
-        <w:rPr>
-          <w:sz w:val="20"/>
-          <w:szCs w:val="20"/>
-        </w:rPr>
-      </w:pPr>
-      <w:r>
-        <w:rPr>
-          <w:sz w:val="20"/>
-          <w:szCs w:val="20"/>
-        </w:rPr>
-        <w:t>I file .jar , .bat e dove necessario .sql sono posti nella cartella out\artifacts\esegubili di ogni</w:t>
-      </w:r>
-    </w:p>
-    <w:p>
-      <w:pPr>
-        <w:rPr>
-          <w:sz w:val="20"/>
-          <w:szCs w:val="20"/>
-        </w:rPr>
-      </w:pPr>
-      <w:r>
-        <w:rPr>
-          <w:sz w:val="20"/>
-          <w:szCs w:val="20"/>
-        </w:rPr>
-        <w:t>progetto.</w:t>
-      </w:r>
-    </w:p>
-    <w:p>
-      <w:pPr>
-        <w:rPr>
-          <w:sz w:val="20"/>
-          <w:szCs w:val="20"/>
-        </w:rPr>
-      </w:pPr>
-      <w:r>
-        <w:rPr>
-          <w:sz w:val="20"/>
-          <w:szCs w:val="20"/>
-        </w:rPr>
-        <w:t>Mentre i JavaDocs si trovano all'interno della cartella out\artifacts\javadocs</w:t>
-      </w:r>
-    </w:p>
-    <w:p>
-      <w:pPr>
+        <w:t xml:space="preserve"> [da rivedere, </w:t>
+      </w:r>
+      <w:proofErr w:type="gramStart"/>
+      <w:r>
         <w:rPr>
           <w:b/>
           <w:bCs/>
           <w:sz w:val="44"/>
           <w:szCs w:val="44"/>
         </w:rPr>
-      </w:pPr>
+        <w:t>l ho</w:t>
+      </w:r>
+      <w:proofErr w:type="gramEnd"/>
       <w:r>
         <w:rPr>
           <w:b/>
@@ -341,68 +464,174 @@
           <w:sz w:val="44"/>
           <w:szCs w:val="44"/>
         </w:rPr>
-        <w:t>Installazione Server</w:t>
-      </w:r>
-    </w:p>
-    <w:p>
-      <w:pPr>
-        <w:rPr>
-          <w:sz w:val="24"/>
-          <w:szCs w:val="24"/>
-        </w:rPr>
-      </w:pPr>
-      <w:r>
-        <w:rPr>
-          <w:sz w:val="24"/>
-          <w:szCs w:val="24"/>
-        </w:rPr>
-        <w:t>Per eseguire correttamente il server sulla propria macchina e' necessario:</w:t>
-      </w:r>
-    </w:p>
-    <w:p>
-      <w:pPr>
-        <w:rPr>
-          <w:sz w:val="24"/>
-          <w:szCs w:val="24"/>
-        </w:rPr>
-      </w:pPr>
-      <w:r>
-        <w:rPr>
-          <w:sz w:val="24"/>
-          <w:szCs w:val="24"/>
-        </w:rPr>
-        <w:t>aver installato la Java Runtime Environment 8 o superiore</w:t>
-      </w:r>
-    </w:p>
-    <w:p>
-      <w:pPr>
-        <w:rPr>
-          <w:sz w:val="24"/>
-          <w:szCs w:val="24"/>
-        </w:rPr>
-      </w:pPr>
-      <w:r>
-        <w:rPr>
-          <w:sz w:val="24"/>
-          <w:szCs w:val="24"/>
-        </w:rPr>
-        <w:t>aver installato MySQL</w:t>
-      </w:r>
-    </w:p>
-    <w:p>
-      <w:pPr>
-        <w:rPr>
-          <w:sz w:val="24"/>
-          <w:szCs w:val="24"/>
-        </w:rPr>
-      </w:pPr>
-      <w:r>
-        <w:rPr>
-          <w:sz w:val="24"/>
-          <w:szCs w:val="24"/>
-        </w:rPr>
-        <w:t>eseguire il file script.sql per creare l'utente MySQL, il Database e la tabella necessaria</w:t>
-      </w:r>
+        <w:t xml:space="preserve"> copiata]</w:t>
+      </w:r>
+    </w:p>
+    <w:p>
+      <w:pPr>
+        <w:rPr>
+          <w:sz w:val="20"/>
+          <w:szCs w:val="20"/>
+        </w:rPr>
+      </w:pPr>
+      <w:r>
+        <w:rPr>
+          <w:sz w:val="20"/>
+          <w:szCs w:val="20"/>
+        </w:rPr>
+        <w:t>I file .</w:t>
+      </w:r>
+      <w:proofErr w:type="spellStart"/>
+      <w:r>
+        <w:rPr>
+          <w:sz w:val="20"/>
+          <w:szCs w:val="20"/>
+        </w:rPr>
+        <w:t>jar</w:t>
+      </w:r>
+      <w:proofErr w:type="spellEnd"/>
+      <w:r>
+        <w:rPr>
+          <w:sz w:val="20"/>
+          <w:szCs w:val="20"/>
+        </w:rPr>
+        <w:t xml:space="preserve"> , .</w:t>
+      </w:r>
+      <w:proofErr w:type="spellStart"/>
+      <w:r>
+        <w:rPr>
+          <w:sz w:val="20"/>
+          <w:szCs w:val="20"/>
+        </w:rPr>
+        <w:t>bat</w:t>
+      </w:r>
+      <w:proofErr w:type="spellEnd"/>
+      <w:r>
+        <w:rPr>
+          <w:sz w:val="20"/>
+          <w:szCs w:val="20"/>
+        </w:rPr>
+        <w:t xml:space="preserve"> e dove necessario .</w:t>
+      </w:r>
+      <w:proofErr w:type="spellStart"/>
+      <w:r>
+        <w:rPr>
+          <w:sz w:val="20"/>
+          <w:szCs w:val="20"/>
+        </w:rPr>
+        <w:t>sql</w:t>
+      </w:r>
+      <w:proofErr w:type="spellEnd"/>
+      <w:r>
+        <w:rPr>
+          <w:sz w:val="20"/>
+          <w:szCs w:val="20"/>
+        </w:rPr>
+        <w:t xml:space="preserve"> sono posti nella cartella out\</w:t>
+      </w:r>
+      <w:proofErr w:type="spellStart"/>
+      <w:r>
+        <w:rPr>
+          <w:sz w:val="20"/>
+          <w:szCs w:val="20"/>
+        </w:rPr>
+        <w:t>artifacts</w:t>
+      </w:r>
+      <w:proofErr w:type="spellEnd"/>
+      <w:r>
+        <w:rPr>
+          <w:sz w:val="20"/>
+          <w:szCs w:val="20"/>
+        </w:rPr>
+        <w:t>\</w:t>
+      </w:r>
+      <w:proofErr w:type="spellStart"/>
+      <w:r>
+        <w:rPr>
+          <w:sz w:val="20"/>
+          <w:szCs w:val="20"/>
+        </w:rPr>
+        <w:t>esegubili</w:t>
+      </w:r>
+      <w:proofErr w:type="spellEnd"/>
+      <w:r>
+        <w:rPr>
+          <w:sz w:val="20"/>
+          <w:szCs w:val="20"/>
+        </w:rPr>
+        <w:t xml:space="preserve"> di ogni</w:t>
+      </w:r>
+    </w:p>
+    <w:p>
+      <w:pPr>
+        <w:rPr>
+          <w:sz w:val="20"/>
+          <w:szCs w:val="20"/>
+        </w:rPr>
+      </w:pPr>
+      <w:r>
+        <w:rPr>
+          <w:sz w:val="20"/>
+          <w:szCs w:val="20"/>
+        </w:rPr>
+        <w:t>progetto.</w:t>
+      </w:r>
+    </w:p>
+    <w:p>
+      <w:pPr>
+        <w:rPr>
+          <w:sz w:val="20"/>
+          <w:szCs w:val="20"/>
+        </w:rPr>
+      </w:pPr>
+      <w:r>
+        <w:rPr>
+          <w:sz w:val="20"/>
+          <w:szCs w:val="20"/>
+        </w:rPr>
+        <w:t xml:space="preserve">Mentre i </w:t>
+      </w:r>
+      <w:proofErr w:type="spellStart"/>
+      <w:r>
+        <w:rPr>
+          <w:sz w:val="20"/>
+          <w:szCs w:val="20"/>
+        </w:rPr>
+        <w:t>JavaDocs</w:t>
+      </w:r>
+      <w:proofErr w:type="spellEnd"/>
+      <w:r>
+        <w:rPr>
+          <w:sz w:val="20"/>
+          <w:szCs w:val="20"/>
+        </w:rPr>
+        <w:t xml:space="preserve"> si trovano all'interno della cartella out\</w:t>
+      </w:r>
+      <w:proofErr w:type="spellStart"/>
+      <w:r>
+        <w:rPr>
+          <w:sz w:val="20"/>
+          <w:szCs w:val="20"/>
+        </w:rPr>
+        <w:t>artifacts</w:t>
+      </w:r>
+      <w:proofErr w:type="spellEnd"/>
+      <w:r>
+        <w:rPr>
+          <w:sz w:val="20"/>
+          <w:szCs w:val="20"/>
+        </w:rPr>
+        <w:t>\</w:t>
+      </w:r>
+      <w:proofErr w:type="spellStart"/>
+      <w:r>
+        <w:rPr>
+          <w:sz w:val="20"/>
+          <w:szCs w:val="20"/>
+        </w:rPr>
+        <w:t>javadocs</w:t>
+      </w:r>
+      <w:proofErr w:type="spellEnd"/>
     </w:p>
     <w:p>
       <w:pPr>
@@ -420,22 +649,40 @@
           <w:sz w:val="44"/>
           <w:szCs w:val="44"/>
         </w:rPr>
-        <w:t>Installazione Client (CLI)</w:t>
-      </w:r>
-    </w:p>
-    <w:p>
-      <w:pPr>
-        <w:rPr>
-          <w:sz w:val="24"/>
-          <w:szCs w:val="24"/>
-        </w:rPr>
-      </w:pPr>
-      <w:r>
-        <w:rPr>
-          <w:sz w:val="24"/>
-          <w:szCs w:val="24"/>
-        </w:rPr>
-        <w:t>Per eseguire correttamente il client e' necessario:</w:t>
+        <w:t>Installazione Server</w:t>
+      </w:r>
+    </w:p>
+    <w:p>
+      <w:pPr>
+        <w:rPr>
+          <w:sz w:val="24"/>
+          <w:szCs w:val="24"/>
+        </w:rPr>
+      </w:pPr>
+      <w:r>
+        <w:rPr>
+          <w:sz w:val="24"/>
+          <w:szCs w:val="24"/>
+        </w:rPr>
+        <w:t xml:space="preserve">Per eseguire correttamente il server sulla propria macchina </w:t>
+      </w:r>
+      <w:proofErr w:type="spellStart"/>
+      <w:proofErr w:type="gramStart"/>
+      <w:r>
+        <w:rPr>
+          <w:sz w:val="24"/>
+          <w:szCs w:val="24"/>
+        </w:rPr>
+        <w:t>e'</w:t>
+      </w:r>
+      <w:proofErr w:type="spellEnd"/>
+      <w:proofErr w:type="gramEnd"/>
+      <w:r>
+        <w:rPr>
+          <w:sz w:val="24"/>
+          <w:szCs w:val="24"/>
+        </w:rPr>
+        <w:t xml:space="preserve"> necessario:</w:t>
       </w:r>
     </w:p>
     <w:p>
@@ -465,7 +712,38 @@
           <w:sz w:val="24"/>
           <w:szCs w:val="24"/>
         </w:rPr>
-        <w:t>avere un server in ascolto</w:t>
+        <w:t>aver installato MySQL</w:t>
+      </w:r>
+    </w:p>
+    <w:p>
+      <w:pPr>
+        <w:rPr>
+          <w:sz w:val="24"/>
+          <w:szCs w:val="24"/>
+        </w:rPr>
+      </w:pPr>
+      <w:r>
+        <w:rPr>
+          <w:sz w:val="24"/>
+          <w:szCs w:val="24"/>
+        </w:rPr>
+        <w:t xml:space="preserve">eseguire il file </w:t>
+      </w:r>
+      <w:proofErr w:type="spellStart"/>
+      <w:r>
+        <w:rPr>
+          <w:sz w:val="24"/>
+          <w:szCs w:val="24"/>
+        </w:rPr>
+        <w:t>script.sql</w:t>
+      </w:r>
+      <w:proofErr w:type="spellEnd"/>
+      <w:r>
+        <w:rPr>
+          <w:sz w:val="24"/>
+          <w:szCs w:val="24"/>
+        </w:rPr>
+        <w:t xml:space="preserve"> per creare l'utente MySQL, il Database e la tabella necessaria</w:t>
       </w:r>
     </w:p>
     <w:p>
@@ -484,57 +762,90 @@
           <w:sz w:val="44"/>
           <w:szCs w:val="44"/>
         </w:rPr>
-        <w:t>Avvio del Server (progetto base)</w:t>
-      </w:r>
-      <w:r>
+        <w:t>Installazione Client (CLI)</w:t>
+      </w:r>
+    </w:p>
+    <w:p>
+      <w:pPr>
+        <w:rPr>
+          <w:sz w:val="24"/>
+          <w:szCs w:val="24"/>
+        </w:rPr>
+      </w:pPr>
+      <w:r>
+        <w:rPr>
+          <w:sz w:val="24"/>
+          <w:szCs w:val="24"/>
+        </w:rPr>
+        <w:t xml:space="preserve">Per eseguire correttamente il client </w:t>
+      </w:r>
+      <w:proofErr w:type="spellStart"/>
+      <w:proofErr w:type="gramStart"/>
+      <w:r>
+        <w:rPr>
+          <w:sz w:val="24"/>
+          <w:szCs w:val="24"/>
+        </w:rPr>
+        <w:t>e'</w:t>
+      </w:r>
+      <w:proofErr w:type="spellEnd"/>
+      <w:proofErr w:type="gramEnd"/>
+      <w:r>
+        <w:rPr>
+          <w:sz w:val="24"/>
+          <w:szCs w:val="24"/>
+        </w:rPr>
+        <w:t xml:space="preserve"> necessario:</w:t>
+      </w:r>
+    </w:p>
+    <w:p>
+      <w:pPr>
+        <w:rPr>
+          <w:sz w:val="24"/>
+          <w:szCs w:val="24"/>
+        </w:rPr>
+      </w:pPr>
+      <w:r>
+        <w:rPr>
+          <w:sz w:val="24"/>
+          <w:szCs w:val="24"/>
+        </w:rPr>
+        <w:t>aver installato la Java Runtime Environment 8 o superiore</w:t>
+      </w:r>
+    </w:p>
+    <w:p>
+      <w:pPr>
+        <w:rPr>
+          <w:sz w:val="24"/>
+          <w:szCs w:val="24"/>
+        </w:rPr>
+      </w:pPr>
+      <w:r>
+        <w:rPr>
+          <w:sz w:val="24"/>
+          <w:szCs w:val="24"/>
+        </w:rPr>
+        <w:t>avere un server in ascolto</w:t>
+      </w:r>
+    </w:p>
+    <w:p>
+      <w:pPr>
         <w:rPr>
           <w:b/>
           <w:bCs/>
           <w:sz w:val="44"/>
           <w:szCs w:val="44"/>
         </w:rPr>
-        <w:t xml:space="preserve"> [da vedere]</w:t>
-      </w:r>
-    </w:p>
-    <w:p>
-      <w:pPr>
-        <w:rPr>
-          <w:sz w:val="24"/>
-          <w:szCs w:val="24"/>
-        </w:rPr>
-      </w:pPr>
-      <w:r>
-        <w:rPr>
-          <w:sz w:val="24"/>
-          <w:szCs w:val="24"/>
-        </w:rPr>
-        <w:t>Per avviare il server e' necessario eseguire il file server.bat nella stessa cartella di server.jar . In</w:t>
-      </w:r>
-    </w:p>
-    <w:p>
-      <w:pPr>
-        <w:rPr>
-          <w:sz w:val="24"/>
-          <w:szCs w:val="24"/>
-        </w:rPr>
-      </w:pPr>
-      <w:r>
-        <w:rPr>
-          <w:sz w:val="24"/>
-          <w:szCs w:val="24"/>
-        </w:rPr>
-        <w:t>alternativa e' possibile avviarlo da riga di comando tramite il comando java -jar server.jar</w:t>
-      </w:r>
-    </w:p>
-    <w:p>
-      <w:pPr>
+      </w:pPr>
+      <w:r>
         <w:rPr>
           <w:b/>
           <w:bCs/>
           <w:sz w:val="44"/>
           <w:szCs w:val="44"/>
         </w:rPr>
-      </w:pPr>
+        <w:t>Avvio del Server (progetto base)</w:t>
+      </w:r>
       <w:r>
         <w:rPr>
           <w:b/>
@@ -542,103 +853,109 @@
           <w:sz w:val="44"/>
           <w:szCs w:val="44"/>
         </w:rPr>
-        <w:t>Avvio del Client (progetto base)</w:t>
-      </w:r>
-      <w:r>
+        <w:t xml:space="preserve"> [da vedere]</w:t>
+      </w:r>
+    </w:p>
+    <w:p>
+      <w:pPr>
+        <w:rPr>
+          <w:sz w:val="24"/>
+          <w:szCs w:val="24"/>
+        </w:rPr>
+      </w:pPr>
+      <w:r>
+        <w:rPr>
+          <w:sz w:val="24"/>
+          <w:szCs w:val="24"/>
+        </w:rPr>
+        <w:t xml:space="preserve">Per avviare il server </w:t>
+      </w:r>
+      <w:proofErr w:type="spellStart"/>
+      <w:proofErr w:type="gramStart"/>
+      <w:r>
+        <w:rPr>
+          <w:sz w:val="24"/>
+          <w:szCs w:val="24"/>
+        </w:rPr>
+        <w:t>e'</w:t>
+      </w:r>
+      <w:proofErr w:type="spellEnd"/>
+      <w:proofErr w:type="gramEnd"/>
+      <w:r>
+        <w:rPr>
+          <w:sz w:val="24"/>
+          <w:szCs w:val="24"/>
+        </w:rPr>
+        <w:t xml:space="preserve"> necessario eseguire il file server.bat nella stessa cartella di server.jar . In</w:t>
+      </w:r>
+    </w:p>
+    <w:p>
+      <w:pPr>
+        <w:rPr>
+          <w:sz w:val="24"/>
+          <w:szCs w:val="24"/>
+        </w:rPr>
+      </w:pPr>
+      <w:r>
+        <w:rPr>
+          <w:sz w:val="24"/>
+          <w:szCs w:val="24"/>
+        </w:rPr>
+        <w:t xml:space="preserve">alternativa </w:t>
+      </w:r>
+      <w:proofErr w:type="spellStart"/>
+      <w:proofErr w:type="gramStart"/>
+      <w:r>
+        <w:rPr>
+          <w:sz w:val="24"/>
+          <w:szCs w:val="24"/>
+        </w:rPr>
+        <w:t>e'</w:t>
+      </w:r>
+      <w:proofErr w:type="spellEnd"/>
+      <w:proofErr w:type="gramEnd"/>
+      <w:r>
+        <w:rPr>
+          <w:sz w:val="24"/>
+          <w:szCs w:val="24"/>
+        </w:rPr>
+        <w:t xml:space="preserve"> possibile avviarlo da riga di comando tramite il comando java -</w:t>
+      </w:r>
+      <w:proofErr w:type="spellStart"/>
+      <w:r>
+        <w:rPr>
+          <w:sz w:val="24"/>
+          <w:szCs w:val="24"/>
+        </w:rPr>
+        <w:t>jar</w:t>
+      </w:r>
+      <w:proofErr w:type="spellEnd"/>
+      <w:r>
+        <w:rPr>
+          <w:sz w:val="24"/>
+          <w:szCs w:val="24"/>
+        </w:rPr>
+        <w:t xml:space="preserve"> server.jar</w:t>
+      </w:r>
+    </w:p>
+    <w:p>
+      <w:pPr>
         <w:rPr>
           <w:b/>
           <w:bCs/>
           <w:sz w:val="44"/>
           <w:szCs w:val="44"/>
         </w:rPr>
-        <w:t xml:space="preserve"> [da vedere]</w:t>
-      </w:r>
-    </w:p>
-    <w:p>
-      <w:pPr>
-        <w:rPr>
-          <w:sz w:val="24"/>
-          <w:szCs w:val="24"/>
-        </w:rPr>
-      </w:pPr>
-      <w:r>
-        <w:rPr>
-          <w:sz w:val="24"/>
-          <w:szCs w:val="24"/>
-        </w:rPr>
-        <w:t>Per avviare il Client da riga di comando, è necessario eseguire il file client.bat nella stessa cartella</w:t>
-      </w:r>
-    </w:p>
-    <w:p>
-      <w:pPr>
-        <w:rPr>
-          <w:sz w:val="24"/>
-          <w:szCs w:val="24"/>
-        </w:rPr>
-      </w:pPr>
-      <w:r>
-        <w:rPr>
-          <w:sz w:val="24"/>
-          <w:szCs w:val="24"/>
-        </w:rPr>
-        <w:lastRenderedPageBreak/>
-        <w:t>del file client.jar . Questa modalità di avvio connetterà il Client ad un server in esecuzione sulla</w:t>
-      </w:r>
-    </w:p>
-    <w:p>
-      <w:pPr>
-        <w:rPr>
-          <w:sz w:val="24"/>
-          <w:szCs w:val="24"/>
-        </w:rPr>
-      </w:pPr>
-      <w:r>
-        <w:rPr>
-          <w:sz w:val="24"/>
-          <w:szCs w:val="24"/>
-        </w:rPr>
-        <w:t>propria macchina, sulla porta 8080. Per specificare un altro server a cui connettersi, è necessario</w:t>
-      </w:r>
-    </w:p>
-    <w:p>
-      <w:pPr>
-        <w:rPr>
-          <w:sz w:val="24"/>
-          <w:szCs w:val="24"/>
-        </w:rPr>
-      </w:pPr>
-      <w:r>
-        <w:rPr>
-          <w:sz w:val="24"/>
-          <w:szCs w:val="24"/>
-        </w:rPr>
-        <w:t>avviare il Client da una shell tramite il comando java -jar client.jar [INDIRIZZO_IP] [PORTA] o</w:t>
-      </w:r>
-    </w:p>
-    <w:p>
-      <w:pPr>
-        <w:rPr>
-          <w:sz w:val="24"/>
-          <w:szCs w:val="24"/>
-        </w:rPr>
-      </w:pPr>
-      <w:r>
-        <w:rPr>
-          <w:sz w:val="24"/>
-          <w:szCs w:val="24"/>
-        </w:rPr>
-        <w:t>inserendo tale comando nel file batch di avvio.</w:t>
-      </w:r>
-    </w:p>
-    <w:p>
-      <w:pPr>
+      </w:pPr>
+      <w:r>
         <w:rPr>
           <w:b/>
           <w:bCs/>
           <w:sz w:val="44"/>
           <w:szCs w:val="44"/>
         </w:rPr>
-      </w:pPr>
+        <w:t>Avvio del Client (progetto base)</w:t>
+      </w:r>
       <w:r>
         <w:rPr>
           <w:b/>
@@ -646,72 +963,119 @@
           <w:sz w:val="44"/>
           <w:szCs w:val="44"/>
         </w:rPr>
-        <w:t>Avvio del Server (progetto esteso)</w:t>
-      </w:r>
-      <w:r>
+        <w:t xml:space="preserve"> [da vedere]</w:t>
+      </w:r>
+    </w:p>
+    <w:p>
+      <w:pPr>
+        <w:rPr>
+          <w:sz w:val="24"/>
+          <w:szCs w:val="24"/>
+        </w:rPr>
+      </w:pPr>
+      <w:r>
+        <w:rPr>
+          <w:sz w:val="24"/>
+          <w:szCs w:val="24"/>
+        </w:rPr>
+        <w:t>Per avviare il Client da riga di comando, è necessario eseguire il file client.bat nella stessa cartella</w:t>
+      </w:r>
+    </w:p>
+    <w:p>
+      <w:pPr>
+        <w:rPr>
+          <w:sz w:val="24"/>
+          <w:szCs w:val="24"/>
+        </w:rPr>
+      </w:pPr>
+      <w:r>
+        <w:rPr>
+          <w:sz w:val="24"/>
+          <w:szCs w:val="24"/>
+        </w:rPr>
+        <w:lastRenderedPageBreak/>
+        <w:t>del file client.jar . Questa modalità di avvio connetterà il Client ad un server in esecuzione sulla</w:t>
+      </w:r>
+    </w:p>
+    <w:p>
+      <w:pPr>
+        <w:rPr>
+          <w:sz w:val="24"/>
+          <w:szCs w:val="24"/>
+        </w:rPr>
+      </w:pPr>
+      <w:r>
+        <w:rPr>
+          <w:sz w:val="24"/>
+          <w:szCs w:val="24"/>
+        </w:rPr>
+        <w:t>propria macchina, sulla porta 8080. Per specificare un altro server a cui connettersi, è necessario</w:t>
+      </w:r>
+    </w:p>
+    <w:p>
+      <w:pPr>
+        <w:rPr>
+          <w:sz w:val="24"/>
+          <w:szCs w:val="24"/>
+        </w:rPr>
+      </w:pPr>
+      <w:r>
+        <w:rPr>
+          <w:sz w:val="24"/>
+          <w:szCs w:val="24"/>
+        </w:rPr>
+        <w:t>avviare il Client da una shell tramite il comando java -</w:t>
+      </w:r>
+      <w:proofErr w:type="spellStart"/>
+      <w:r>
+        <w:rPr>
+          <w:sz w:val="24"/>
+          <w:szCs w:val="24"/>
+        </w:rPr>
+        <w:t>jar</w:t>
+      </w:r>
+      <w:proofErr w:type="spellEnd"/>
+      <w:r>
+        <w:rPr>
+          <w:sz w:val="24"/>
+          <w:szCs w:val="24"/>
+        </w:rPr>
+        <w:t xml:space="preserve"> client.jar [INDIRIZZO_IP] [PORTA] o</w:t>
+      </w:r>
+    </w:p>
+    <w:p>
+      <w:pPr>
+        <w:rPr>
+          <w:sz w:val="24"/>
+          <w:szCs w:val="24"/>
+        </w:rPr>
+      </w:pPr>
+      <w:r>
+        <w:rPr>
+          <w:sz w:val="24"/>
+          <w:szCs w:val="24"/>
+        </w:rPr>
+        <w:t>inserendo tale comando nel file batch di avvio.</w:t>
+      </w:r>
+    </w:p>
+    <w:p>
+      <w:pPr>
         <w:rPr>
           <w:b/>
           <w:bCs/>
           <w:sz w:val="44"/>
           <w:szCs w:val="44"/>
         </w:rPr>
-        <w:t xml:space="preserve"> [da vedere]</w:t>
-      </w:r>
-    </w:p>
-    <w:p>
-      <w:pPr>
-        <w:rPr>
-          <w:sz w:val="24"/>
-          <w:szCs w:val="24"/>
-        </w:rPr>
-      </w:pPr>
-      <w:r>
-        <w:rPr>
-          <w:sz w:val="24"/>
-          <w:szCs w:val="24"/>
-        </w:rPr>
-        <w:t>Simile al progetto base, il server del progetto esteso e' eseguibile avviando il file server.bat nella</w:t>
-      </w:r>
-    </w:p>
-    <w:p>
-      <w:pPr>
-        <w:rPr>
-          <w:sz w:val="24"/>
-          <w:szCs w:val="24"/>
-        </w:rPr>
-      </w:pPr>
-      <w:r>
-        <w:rPr>
-          <w:sz w:val="24"/>
-          <w:szCs w:val="24"/>
-        </w:rPr>
-        <w:t>stessa cartella di server.jar . In alternativa e' possibile avviarlo da riga di comando tramite il</w:t>
-      </w:r>
-    </w:p>
-    <w:p>
-      <w:pPr>
-        <w:rPr>
-          <w:sz w:val="24"/>
-          <w:szCs w:val="24"/>
-        </w:rPr>
-      </w:pPr>
-      <w:r>
-        <w:rPr>
-          <w:sz w:val="24"/>
-          <w:szCs w:val="24"/>
-        </w:rPr>
-        <w:t>comando java -jar server.jar . La porta di default sara' 8080</w:t>
-      </w:r>
-    </w:p>
-    <w:p>
-      <w:pPr>
+      </w:pPr>
+      <w:r>
         <w:rPr>
           <w:b/>
           <w:bCs/>
           <w:sz w:val="44"/>
           <w:szCs w:val="44"/>
         </w:rPr>
-      </w:pPr>
+        <w:t>Avvio del Server (progetto esteso)</w:t>
+      </w:r>
       <w:r>
         <w:rPr>
           <w:b/>
@@ -719,7 +1083,120 @@
           <w:sz w:val="44"/>
           <w:szCs w:val="44"/>
         </w:rPr>
-        <w:t>Avvio del Client (progetto esteso)</w:t>
+        <w:t xml:space="preserve"> [da vedere]</w:t>
+      </w:r>
+    </w:p>
+    <w:p>
+      <w:pPr>
+        <w:rPr>
+          <w:sz w:val="24"/>
+          <w:szCs w:val="24"/>
+        </w:rPr>
+      </w:pPr>
+      <w:r>
+        <w:rPr>
+          <w:sz w:val="24"/>
+          <w:szCs w:val="24"/>
+        </w:rPr>
+        <w:t xml:space="preserve">Simile al progetto base, il server del progetto esteso </w:t>
+      </w:r>
+      <w:proofErr w:type="spellStart"/>
+      <w:proofErr w:type="gramStart"/>
+      <w:r>
+        <w:rPr>
+          <w:sz w:val="24"/>
+          <w:szCs w:val="24"/>
+        </w:rPr>
+        <w:t>e'</w:t>
+      </w:r>
+      <w:proofErr w:type="spellEnd"/>
+      <w:proofErr w:type="gramEnd"/>
+      <w:r>
+        <w:rPr>
+          <w:sz w:val="24"/>
+          <w:szCs w:val="24"/>
+        </w:rPr>
+        <w:t xml:space="preserve"> eseguibile avviando il file server.bat nella</w:t>
+      </w:r>
+    </w:p>
+    <w:p>
+      <w:pPr>
+        <w:rPr>
+          <w:sz w:val="24"/>
+          <w:szCs w:val="24"/>
+        </w:rPr>
+      </w:pPr>
+      <w:r>
+        <w:rPr>
+          <w:sz w:val="24"/>
+          <w:szCs w:val="24"/>
+        </w:rPr>
+        <w:t xml:space="preserve">stessa cartella di server.jar . In alternativa </w:t>
+      </w:r>
+      <w:proofErr w:type="spellStart"/>
+      <w:proofErr w:type="gramStart"/>
+      <w:r>
+        <w:rPr>
+          <w:sz w:val="24"/>
+          <w:szCs w:val="24"/>
+        </w:rPr>
+        <w:t>e'</w:t>
+      </w:r>
+      <w:proofErr w:type="spellEnd"/>
+      <w:proofErr w:type="gramEnd"/>
+      <w:r>
+        <w:rPr>
+          <w:sz w:val="24"/>
+          <w:szCs w:val="24"/>
+        </w:rPr>
+        <w:t xml:space="preserve"> possibile avviarlo da riga di comando tramite il</w:t>
+      </w:r>
+    </w:p>
+    <w:p>
+      <w:pPr>
+        <w:rPr>
+          <w:sz w:val="24"/>
+          <w:szCs w:val="24"/>
+        </w:rPr>
+      </w:pPr>
+      <w:r>
+        <w:rPr>
+          <w:sz w:val="24"/>
+          <w:szCs w:val="24"/>
+        </w:rPr>
+        <w:t>comando java -</w:t>
+      </w:r>
+      <w:proofErr w:type="spellStart"/>
+      <w:r>
+        <w:rPr>
+          <w:sz w:val="24"/>
+          <w:szCs w:val="24"/>
+        </w:rPr>
+        <w:t>jar</w:t>
+      </w:r>
+      <w:proofErr w:type="spellEnd"/>
+      <w:r>
+        <w:rPr>
+          <w:sz w:val="24"/>
+          <w:szCs w:val="24"/>
+        </w:rPr>
+        <w:t xml:space="preserve"> server.jar . La porta di default </w:t>
+      </w:r>
+      <w:proofErr w:type="spellStart"/>
+      <w:r>
+        <w:rPr>
+          <w:sz w:val="24"/>
+          <w:szCs w:val="24"/>
+        </w:rPr>
+        <w:t>sara'</w:t>
+      </w:r>
+      <w:proofErr w:type="spellEnd"/>
+      <w:r>
+        <w:rPr>
+          <w:sz w:val="24"/>
+          <w:szCs w:val="24"/>
+        </w:rPr>
+        <w:t xml:space="preserve"> 8080</w:t>
       </w:r>
     </w:p>
     <w:p>
@@ -731,6 +1208,25 @@
           <w:szCs w:val="44"/>
         </w:rPr>
       </w:pPr>
+      <w:r>
+        <w:rPr>
+          <w:b/>
+          <w:bCs/>
+          <w:sz w:val="44"/>
+          <w:szCs w:val="44"/>
+        </w:rPr>
+        <w:t>Avvio del Client (progetto esteso)</w:t>
+      </w:r>
+    </w:p>
+    <w:p>
+      <w:pPr>
+        <w:rPr>
+          <w:b/>
+          <w:bCs/>
+          <w:sz w:val="44"/>
+          <w:szCs w:val="44"/>
+        </w:rPr>
+      </w:pPr>
     </w:p>
     <w:p/>
     <w:p>
@@ -748,7 +1244,39 @@
     </w:p>
     <w:p>
       <w:r>
-        <w:t>//PARTE RELATIVA ALL’AVVIO DEL PROGRAMMA MEDIANTE IL .bat, esecuzione script sql per creazione del db, etc…</w:t>
+        <w:t>//PARTE RELATIVA ALL’AVVIO DEL PROGRAMMA MEDIANTE IL .</w:t>
+      </w:r>
+      <w:proofErr w:type="spellStart"/>
+      <w:r>
+        <w:t>bat</w:t>
+      </w:r>
+      <w:proofErr w:type="spellEnd"/>
+      <w:r>
+        <w:t xml:space="preserve">, esecuzione script </w:t>
+      </w:r>
+      <w:proofErr w:type="spellStart"/>
+      <w:r>
+        <w:t>sql</w:t>
+      </w:r>
+      <w:proofErr w:type="spellEnd"/>
+      <w:r>
+        <w:t xml:space="preserve"> per creazione del </w:t>
+      </w:r>
+      <w:proofErr w:type="spellStart"/>
+      <w:r>
+        <w:t>db</w:t>
+      </w:r>
+      <w:proofErr w:type="spellEnd"/>
+      <w:r>
+        <w:t xml:space="preserve">, </w:t>
+      </w:r>
+      <w:proofErr w:type="spellStart"/>
+      <w:r>
+        <w:t>etc</w:t>
+      </w:r>
+      <w:proofErr w:type="spellEnd"/>
+      <w:r>
+        <w:t>…</w:t>
       </w:r>
     </w:p>
     <w:p/>
@@ -825,13 +1353,34 @@
         <w:pStyle w:val="Paragrafoelenco"/>
       </w:pPr>
       <w:r>
-        <w:t>La classe Socket in Java usa il protocollo di trasporto TCP (</w:t>
-      </w:r>
-      <w:r>
-        <w:t>Transmission Control Protocol</w:t>
-      </w:r>
-      <w:r>
-        <w:t>) il quale cerca di connettersi a un socket entro un certo tempo, se non ci riesce</w:t>
+        <w:t xml:space="preserve">La classe </w:t>
+      </w:r>
+      <w:proofErr w:type="spellStart"/>
+      <w:r>
+        <w:t>Socket</w:t>
+      </w:r>
+      <w:proofErr w:type="spellEnd"/>
+      <w:r>
+        <w:t xml:space="preserve"> in Java usa il protocollo di trasporto TCP (</w:t>
+      </w:r>
+      <w:r>
+        <w:t xml:space="preserve">Transmission Control </w:t>
+      </w:r>
+      <w:proofErr w:type="spellStart"/>
+      <w:r>
+        <w:t>Protocol</w:t>
+      </w:r>
+      <w:proofErr w:type="spellEnd"/>
+      <w:r>
+        <w:t xml:space="preserve">) il quale cerca di connettersi a un </w:t>
+      </w:r>
+      <w:proofErr w:type="spellStart"/>
+      <w:r>
+        <w:t>socket</w:t>
+      </w:r>
+      <w:proofErr w:type="spellEnd"/>
+      <w:r>
+        <w:t xml:space="preserve"> entro un certo tempo, se non ci riesce</w:t>
       </w:r>
       <w:r>
         <w:t xml:space="preserve"> rifiuta la connessione. In questo caso questo accade in quanto il server è offline</w:t>
@@ -904,7 +1453,15 @@
         <w:pStyle w:val="Paragrafoelenco"/>
       </w:pPr>
       <w:r>
-        <w:t xml:space="preserve">Il programma deve essere avviato fornendo come parametro il socket del processo server. </w:t>
+        <w:t xml:space="preserve">Il programma deve essere avviato fornendo come parametro il </w:t>
+      </w:r>
+      <w:proofErr w:type="spellStart"/>
+      <w:r>
+        <w:t>socket</w:t>
+      </w:r>
+      <w:proofErr w:type="spellEnd"/>
+      <w:r>
+        <w:t xml:space="preserve"> del processo server. </w:t>
       </w:r>
       <w:r>
         <w:t>In particolare,</w:t>
@@ -914,7 +1471,15 @@
       </w:r>
       <w:r>
         <w:lastRenderedPageBreak/>
-        <w:t>macchina si può inserire come prima parametro localhost, 127.0.0.1 (indirizzo IPv4 locale) oppure ::1 (indirizzo IPv6 locale)</w:t>
+        <w:t xml:space="preserve">macchina si può inserire come prima parametro </w:t>
+      </w:r>
+      <w:proofErr w:type="spellStart"/>
+      <w:r>
+        <w:t>localhost</w:t>
+      </w:r>
+      <w:proofErr w:type="spellEnd"/>
+      <w:r>
+        <w:t>, 127.0.0.1 (indirizzo IPv4 locale) oppure ::1 (indirizzo IPv6 locale)</w:t>
       </w:r>
     </w:p>
     <w:p>
@@ -1133,7 +1698,15 @@
         <w:t>programma viene eseguito nelle condizioni funzionali (quindi server avviato e parametri validi) v</w:t>
       </w:r>
       <w:r>
-        <w:t>engono stampati a schermo indirizzo IP e porta del server, seguiti dalla porta che sta usando il processo per la comunicazione. Viene poi mostrato all’utente un menù con due opzioni. L’opzione numero (1) permetterà al client di caricare un cluster di dati che è stato serializzato sul server come un file, mentre l’opzione numero (2) consente di creare un nuovo cluster di dati mediante l’algoritmo del KMeans.</w:t>
+        <w:t xml:space="preserve">engono stampati a schermo indirizzo IP e porta del server, seguiti dalla porta che sta usando il processo per la comunicazione. Viene poi mostrato all’utente un menù con due opzioni. L’opzione numero (1) permetterà al client di caricare un cluster di dati che è stato serializzato sul server come un file, mentre l’opzione numero (2) consente di creare un nuovo cluster di dati mediante l’algoritmo del </w:t>
+      </w:r>
+      <w:proofErr w:type="spellStart"/>
+      <w:r>
+        <w:t>KMeans</w:t>
+      </w:r>
+      <w:proofErr w:type="spellEnd"/>
+      <w:r>
+        <w:t>.</w:t>
       </w:r>
     </w:p>
     <w:p>
@@ -1180,7 +1753,15 @@
     </w:p>
     <w:p>
       <w:r>
-        <w:t>In caso di input non validi viene chiesto all’utente di reinserire finchè non si avrà un’opzione valida.</w:t>
+        <w:t xml:space="preserve">In caso di input non validi viene chiesto all’utente di reinserire </w:t>
+      </w:r>
+      <w:proofErr w:type="spellStart"/>
+      <w:r>
+        <w:t>finchè</w:t>
+      </w:r>
+      <w:proofErr w:type="spellEnd"/>
+      <w:r>
+        <w:t xml:space="preserve"> non si avrà un’opzione valida.</w:t>
       </w:r>
     </w:p>
     <w:p>
@@ -1233,14 +1814,6 @@
     </w:p>
     <w:p>
       <w:r>
-        <w:t>Viene chiesto all’utente di inserire il nome del database, della tabella e del numero di cluster creati. Il server andrà dunque a cercare il file corrispondente a tali informazioni e, se non trovato, manderà un messaggio di errore all’utente (come nell’esempio). Viene chiesto all’utente se vuole tornare al menù oppure terminare l’esecuzione del programma. Se viene premuto “n” il programma termina</w:t>
-      </w:r>
-      <w:r>
-        <w:t>.</w:t>
-      </w:r>
-    </w:p>
-    <w:p>
-      <w:r>
         <w:rPr>
           <w:noProof/>
         </w:rPr>
@@ -1283,7 +1856,15 @@
     </w:p>
     <w:p>
       <w:r>
-        <w:t>Nel caso in cui il file corrispondente alle richieste esista viene inviato al client il contenuto del file, ovvero i centroidi dei cluster</w:t>
+        <w:t xml:space="preserve">Nel caso in cui il file corrispondente alle richieste esista viene inviato al client il contenuto del file, ovvero i </w:t>
+      </w:r>
+      <w:proofErr w:type="spellStart"/>
+      <w:r>
+        <w:t>centroidi</w:t>
+      </w:r>
+      <w:proofErr w:type="spellEnd"/>
+      <w:r>
+        <w:t xml:space="preserve"> dei cluster</w:t>
       </w:r>
       <w:r>
         <w:t>.</w:t>
@@ -1297,6 +1878,9 @@
     </w:p>
     <w:p>
       <w:r>
+        <w:rPr>
+          <w:noProof/>
+        </w:rPr>
         <w:drawing>
           <wp:inline distT="0" distB="0" distL="0" distR="0" wp14:anchorId="5F0D250A" wp14:editId="1652EA8B">
             <wp:extent cx="4553585" cy="1238423"/>
@@ -1347,8 +1931,13 @@
           <w:numId w:val="2"/>
         </w:numPr>
       </w:pPr>
-      <w:r>
-        <w:t>Localhost -&gt; server database</w:t>
+      <w:proofErr w:type="spellStart"/>
+      <w:r>
+        <w:t>Localhost</w:t>
+      </w:r>
+      <w:proofErr w:type="spellEnd"/>
+      <w:r>
+        <w:t xml:space="preserve"> -&gt; server database</w:t>
       </w:r>
     </w:p>
     <w:p>
@@ -1360,8 +1949,13 @@
         </w:numPr>
       </w:pPr>
       <w:r>
-        <w:t>3306 -&gt; porta dabasase</w:t>
-      </w:r>
+        <w:t xml:space="preserve">3306 -&gt; porta </w:t>
+      </w:r>
+      <w:proofErr w:type="spellStart"/>
+      <w:r>
+        <w:t>dabasase</w:t>
+      </w:r>
+      <w:proofErr w:type="spellEnd"/>
     </w:p>
     <w:p>
       <w:pPr>
@@ -1371,8 +1965,13 @@
           <w:numId w:val="2"/>
         </w:numPr>
       </w:pPr>
-      <w:r>
-        <w:t>MapDB -&gt; nome database</w:t>
+      <w:proofErr w:type="spellStart"/>
+      <w:r>
+        <w:t>MapDB</w:t>
+      </w:r>
+      <w:proofErr w:type="spellEnd"/>
+      <w:r>
+        <w:t xml:space="preserve"> -&gt; nome database</w:t>
       </w:r>
     </w:p>
     <w:p>
@@ -1383,8 +1982,13 @@
           <w:numId w:val="2"/>
         </w:numPr>
       </w:pPr>
-      <w:r>
-        <w:t>Playtennis -&gt; nome tabella</w:t>
+      <w:proofErr w:type="spellStart"/>
+      <w:r>
+        <w:t>Playtennis</w:t>
+      </w:r>
+      <w:proofErr w:type="spellEnd"/>
+      <w:r>
+        <w:t xml:space="preserve"> -&gt; nome tabella</w:t>
       </w:r>
     </w:p>
     <w:p>
@@ -1395,8 +1999,13 @@
           <w:numId w:val="2"/>
         </w:numPr>
       </w:pPr>
-      <w:r>
-        <w:t>MapUser -&gt; nome utente</w:t>
+      <w:proofErr w:type="spellStart"/>
+      <w:r>
+        <w:t>MapUser</w:t>
+      </w:r>
+      <w:proofErr w:type="spellEnd"/>
+      <w:r>
+        <w:t xml:space="preserve"> -&gt; nome utente</w:t>
       </w:r>
     </w:p>
     <w:p>
@@ -1407,13 +2016,21 @@
           <w:numId w:val="2"/>
         </w:numPr>
       </w:pPr>
-      <w:r>
+      <w:proofErr w:type="spellStart"/>
+      <w:r>
+        <w:t>Map</w:t>
+      </w:r>
+      <w:proofErr w:type="spellEnd"/>
+      <w:r>
+        <w:t xml:space="preserve"> -&gt; password</w:t>
+      </w:r>
+    </w:p>
+    <w:p>
+      <w:r>
+        <w:rPr>
+          <w:noProof/>
+        </w:rPr>
         <w:lastRenderedPageBreak/>
-        <w:t>Map -&gt; password</w:t>
-      </w:r>
-    </w:p>
-    <w:p>
-      <w:r>
         <w:drawing>
           <wp:inline distT="0" distB="0" distL="0" distR="0" wp14:anchorId="309CCBED" wp14:editId="0A4818E5">
             <wp:extent cx="5229955" cy="7421011"/>
@@ -1453,11 +2070,22 @@
     </w:p>
     <w:p>
       <w:r>
-        <w:t>Nel caso di risposta affermativa viene chiesto all’utente il numero dei cluster. Una volta confermati (se questi sono validi) il server eseguirà l’algoritmo di KMeans e invierà il risultato al client. Viene poi chiesto se si vuole riprendere l’esecuzione sullo stesso dataset o meno.</w:t>
-      </w:r>
-    </w:p>
-    <w:p>
-      <w:r>
+        <w:t xml:space="preserve">Nel caso di risposta affermativa viene chiesto all’utente il numero dei cluster. Una volta confermati (se questi sono validi) il server eseguirà l’algoritmo di </w:t>
+      </w:r>
+      <w:proofErr w:type="spellStart"/>
+      <w:r>
+        <w:t>KMeans</w:t>
+      </w:r>
+      <w:proofErr w:type="spellEnd"/>
+      <w:r>
+        <w:t xml:space="preserve"> e invierà il risultato al client. Viene poi chiesto se si vuole riprendere l’esecuzione sullo stesso dataset o meno.</w:t>
+      </w:r>
+    </w:p>
+    <w:p>
+      <w:r>
+        <w:rPr>
+          <w:noProof/>
+        </w:rPr>
         <w:lastRenderedPageBreak/>
         <w:drawing>
           <wp:inline distT="0" distB="0" distL="0" distR="0" wp14:anchorId="26A2CDC8" wp14:editId="6E070D72">
@@ -1533,6 +2161,9 @@
     </w:p>
     <w:p>
       <w:r>
+        <w:rPr>
+          <w:noProof/>
+        </w:rPr>
         <w:drawing>
           <wp:inline distT="0" distB="0" distL="0" distR="0" wp14:anchorId="6A20BE0C" wp14:editId="0527C275">
             <wp:extent cx="3886742" cy="1314633"/>
@@ -1636,6 +2267,9 @@
     </w:p>
     <w:p>
       <w:r>
+        <w:rPr>
+          <w:noProof/>
+        </w:rPr>
         <w:drawing>
           <wp:inline distT="0" distB="0" distL="0" distR="0" wp14:anchorId="222E6BE8" wp14:editId="7295903F">
             <wp:extent cx="6120130" cy="2654300"/>

</xml_diff>